<commit_message>
Documentation for FM-tree optimization added
</commit_message>
<xml_diff>
--- a/documentation/FM-tree.docx
+++ b/documentation/FM-tree.docx
@@ -5,11 +5,56 @@
     <w:p>
       <w:pPr>
         <w:jc w:val="center"/>
+        <w:rPr>
+          <w:color w:val="4472C4" w:themeColor="accent1"/>
+          <w:sz w:val="32"/>
+          <w:szCs w:val="32"/>
+          <w14:shadow w14:blurRad="38100" w14:dist="25400" w14:dir="5400000" w14:sx="100000" w14:sy="100000" w14:kx="0" w14:ky="0" w14:algn="ctr">
+            <w14:srgbClr w14:val="6E747A">
+              <w14:alpha w14:val="57000"/>
+            </w14:srgbClr>
+          </w14:shadow>
+          <w14:textOutline w14:w="0" w14:cap="flat" w14:cmpd="sng" w14:algn="ctr">
+            <w14:noFill/>
+            <w14:prstDash w14:val="solid"/>
+            <w14:round/>
+          </w14:textOutline>
+        </w:rPr>
       </w:pPr>
       <w:r>
+        <w:rPr>
+          <w:color w:val="4472C4" w:themeColor="accent1"/>
+          <w:sz w:val="32"/>
+          <w:szCs w:val="32"/>
+          <w14:shadow w14:blurRad="38100" w14:dist="25400" w14:dir="5400000" w14:sx="100000" w14:sy="100000" w14:kx="0" w14:ky="0" w14:algn="ctr">
+            <w14:srgbClr w14:val="6E747A">
+              <w14:alpha w14:val="57000"/>
+            </w14:srgbClr>
+          </w14:shadow>
+          <w14:textOutline w14:w="0" w14:cap="flat" w14:cmpd="sng" w14:algn="ctr">
+            <w14:noFill/>
+            <w14:prstDash w14:val="solid"/>
+            <w14:round/>
+          </w14:textOutline>
+        </w:rPr>
         <w:t xml:space="preserve">FM </w:t>
       </w:r>
       <w:r>
+        <w:rPr>
+          <w:color w:val="4472C4" w:themeColor="accent1"/>
+          <w:sz w:val="32"/>
+          <w:szCs w:val="32"/>
+          <w14:shadow w14:blurRad="38100" w14:dist="25400" w14:dir="5400000" w14:sx="100000" w14:sy="100000" w14:kx="0" w14:ky="0" w14:algn="ctr">
+            <w14:srgbClr w14:val="6E747A">
+              <w14:alpha w14:val="57000"/>
+            </w14:srgbClr>
+          </w14:shadow>
+          <w14:textOutline w14:w="0" w14:cap="flat" w14:cmpd="sng" w14:algn="ctr">
+            <w14:noFill/>
+            <w14:prstDash w14:val="solid"/>
+            <w14:round/>
+          </w14:textOutline>
+        </w:rPr>
         <w:t>TREE</w:t>
       </w:r>
     </w:p>
@@ -1415,6 +1460,7 @@
     </w:p>
     <w:p>
       <w:r>
+        <w:lastRenderedPageBreak/>
         <w:t xml:space="preserve">Za </w:t>
       </w:r>
       <w:proofErr w:type="spellStart"/>
@@ -1436,7 +1482,6 @@
     </w:p>
     <w:p>
       <w:r>
-        <w:lastRenderedPageBreak/>
         <w:t xml:space="preserve">s </w:t>
       </w:r>
       <w:r>
@@ -1858,10 +1903,7 @@
       </w:r>
       <w:proofErr w:type="spellEnd"/>
       <w:r>
-        <w:t xml:space="preserve"> od s</w:t>
-      </w:r>
-      <w:r>
-        <w:t>.</w:t>
+        <w:t xml:space="preserve"> od s.</w:t>
       </w:r>
       <w:r>
         <w:t xml:space="preserve"> </w:t>
@@ -2616,7 +2658,6 @@
     <w:p>
       <w:proofErr w:type="spellStart"/>
       <w:r>
-        <w:lastRenderedPageBreak/>
         <w:t>Kako</w:t>
       </w:r>
       <w:proofErr w:type="spellEnd"/>
@@ -4488,6 +4529,7 @@
     <w:p>
       <w:proofErr w:type="spellStart"/>
       <w:r>
+        <w:lastRenderedPageBreak/>
         <w:t>Kada</w:t>
       </w:r>
       <w:proofErr w:type="spellEnd"/>
@@ -7790,6 +7832,7 @@
     <w:p>
       <w:proofErr w:type="spellStart"/>
       <w:r>
+        <w:lastRenderedPageBreak/>
         <w:t>Redci</w:t>
       </w:r>
       <w:proofErr w:type="spellEnd"/>
@@ -7841,7 +7884,6 @@
           <w:b/>
           <w:bCs/>
         </w:rPr>
-        <w:lastRenderedPageBreak/>
         <w:t>ACA</w:t>
       </w:r>
     </w:p>
@@ -8809,6 +8851,7 @@
     <w:p>
       <w:proofErr w:type="spellStart"/>
       <w:r>
+        <w:lastRenderedPageBreak/>
         <w:t>Redci</w:t>
       </w:r>
       <w:proofErr w:type="spellEnd"/>
@@ -9159,13 +9202,25 @@
       </w:r>
       <w:proofErr w:type="spellEnd"/>
       <w:r>
-        <w:t xml:space="preserve"> = C[</w:t>
-      </w:r>
-      <w:r>
+        <w:t xml:space="preserve"> = C[T]+</w:t>
+      </w:r>
+      <w:proofErr w:type="spellStart"/>
+      <w:r>
+        <w:t>rank</w:t>
+      </w:r>
+      <w:r>
+        <w:rPr>
+          <w:vertAlign w:val="subscript"/>
+        </w:rPr>
         <w:t>T</w:t>
       </w:r>
-      <w:r>
-        <w:t>]+</w:t>
+      <w:proofErr w:type="spellEnd"/>
+      <w:r>
+        <w:t>(BWT(T),3)=10+1=11</w:t>
+      </w:r>
+      <w:r>
+        <w:br/>
+        <w:t>ep= C[T]+</w:t>
       </w:r>
       <w:proofErr w:type="spellStart"/>
       <w:r>
@@ -9179,43 +9234,7 @@
       </w:r>
       <w:proofErr w:type="spellEnd"/>
       <w:r>
-        <w:t>(BWT(T),3)=</w:t>
-      </w:r>
-      <w:r>
-        <w:t>10</w:t>
-      </w:r>
-      <w:r>
-        <w:t>+1=</w:t>
-      </w:r>
-      <w:r>
-        <w:t>11</w:t>
-      </w:r>
-      <w:r>
-        <w:br/>
-        <w:t>ep= C[</w:t>
-      </w:r>
-      <w:r>
-        <w:t>T</w:t>
-      </w:r>
-      <w:r>
-        <w:t>]+</w:t>
-      </w:r>
-      <w:proofErr w:type="spellStart"/>
-      <w:r>
-        <w:t>rank</w:t>
-      </w:r>
-      <w:r>
-        <w:rPr>
-          <w:vertAlign w:val="subscript"/>
-        </w:rPr>
-        <w:t>T</w:t>
-      </w:r>
-      <w:proofErr w:type="spellEnd"/>
-      <w:r>
-        <w:t>(BWT(T),5+1)-1=7+2-1=</w:t>
-      </w:r>
-      <w:r>
-        <w:t>10+1-1=10</w:t>
+        <w:t>(BWT(T),5+1)-1=7+2-1=10+1-1=10</w:t>
       </w:r>
       <w:r>
         <w:br/>
@@ -9390,33 +9409,21 @@
       </w:r>
       <w:proofErr w:type="spellEnd"/>
       <w:r>
-        <w:t xml:space="preserve"> = C[</w:t>
-      </w:r>
-      <w:r>
+        <w:t xml:space="preserve"> = C[C]+</w:t>
+      </w:r>
+      <w:proofErr w:type="spellStart"/>
+      <w:r>
+        <w:t>rank</w:t>
+      </w:r>
+      <w:r>
+        <w:rPr>
+          <w:vertAlign w:val="subscript"/>
+        </w:rPr>
         <w:t>C</w:t>
       </w:r>
-      <w:r>
-        <w:t>]+</w:t>
-      </w:r>
-      <w:proofErr w:type="spellStart"/>
-      <w:r>
-        <w:t>rank</w:t>
-      </w:r>
-      <w:r>
-        <w:rPr>
-          <w:vertAlign w:val="subscript"/>
-        </w:rPr>
-        <w:t>C</w:t>
-      </w:r>
-      <w:proofErr w:type="spellEnd"/>
-      <w:r>
-        <w:t>(BWT(T),</w:t>
-      </w:r>
-      <w:r>
-        <w:t>2</w:t>
-      </w:r>
-      <w:r>
-        <w:t>)=7+1=8</w:t>
+      <w:proofErr w:type="spellEnd"/>
+      <w:r>
+        <w:t>(BWT(T),2)=7+1=8</w:t>
       </w:r>
       <w:r>
         <w:br/>
@@ -9434,22 +9441,7 @@
       </w:r>
       <w:proofErr w:type="spellEnd"/>
       <w:r>
-        <w:t>(BWT(T),</w:t>
-      </w:r>
-      <w:r>
-        <w:t>2</w:t>
-      </w:r>
-      <w:r>
-        <w:t>+1)-1=7+</w:t>
-      </w:r>
-      <w:r>
-        <w:t>1</w:t>
-      </w:r>
-      <w:r>
-        <w:t>-1=</w:t>
-      </w:r>
-      <w:r>
-        <w:t>7</w:t>
+        <w:t>(BWT(T),2+1)-1=7+1-1=7</w:t>
       </w:r>
       <w:r>
         <w:br/>
@@ -9516,13 +9508,25 @@
       </w:r>
       <w:proofErr w:type="spellEnd"/>
       <w:r>
-        <w:t xml:space="preserve"> = C[</w:t>
-      </w:r>
-      <w:r>
+        <w:t xml:space="preserve"> = C[T]+</w:t>
+      </w:r>
+      <w:proofErr w:type="spellStart"/>
+      <w:r>
+        <w:t>rank</w:t>
+      </w:r>
+      <w:r>
+        <w:rPr>
+          <w:vertAlign w:val="subscript"/>
+        </w:rPr>
         <w:t>T</w:t>
       </w:r>
-      <w:r>
-        <w:t>]+</w:t>
+      <w:proofErr w:type="spellEnd"/>
+      <w:r>
+        <w:t>(BWT(T),2)=10+0=10</w:t>
+      </w:r>
+      <w:r>
+        <w:br/>
+        <w:t>ep= C[T]+</w:t>
       </w:r>
       <w:proofErr w:type="spellStart"/>
       <w:r>
@@ -9536,55 +9540,7 @@
       </w:r>
       <w:proofErr w:type="spellEnd"/>
       <w:r>
-        <w:t>(BWT(T),2)=</w:t>
-      </w:r>
-      <w:r>
-        <w:t>10</w:t>
-      </w:r>
-      <w:r>
-        <w:t>+</w:t>
-      </w:r>
-      <w:r>
-        <w:t>0</w:t>
-      </w:r>
-      <w:r>
-        <w:t>=</w:t>
-      </w:r>
-      <w:r>
-        <w:t>10</w:t>
-      </w:r>
-      <w:r>
-        <w:br/>
-        <w:t>ep= C[</w:t>
-      </w:r>
-      <w:r>
-        <w:t>T</w:t>
-      </w:r>
-      <w:r>
-        <w:t>]+</w:t>
-      </w:r>
-      <w:proofErr w:type="spellStart"/>
-      <w:r>
-        <w:t>rank</w:t>
-      </w:r>
-      <w:r>
-        <w:rPr>
-          <w:vertAlign w:val="subscript"/>
-        </w:rPr>
-        <w:t>T</w:t>
-      </w:r>
-      <w:proofErr w:type="spellEnd"/>
-      <w:r>
-        <w:t>(BWT(T),2+1)-1=</w:t>
-      </w:r>
-      <w:r>
-        <w:t>10</w:t>
-      </w:r>
-      <w:r>
-        <w:t>+1-1=</w:t>
-      </w:r>
-      <w:r>
-        <w:t>10</w:t>
+        <w:t>(BWT(T),2+1)-1=10+1-1=10</w:t>
       </w:r>
       <w:r>
         <w:br/>
@@ -9713,13 +9669,25 @@
       </w:r>
       <w:proofErr w:type="spellEnd"/>
       <w:r>
-        <w:t xml:space="preserve"> = C[</w:t>
-      </w:r>
-      <w:r>
+        <w:t xml:space="preserve"> = C[A]+</w:t>
+      </w:r>
+      <w:proofErr w:type="spellStart"/>
+      <w:r>
+        <w:t>rank</w:t>
+      </w:r>
+      <w:r>
+        <w:rPr>
+          <w:vertAlign w:val="subscript"/>
+        </w:rPr>
         <w:t>A</w:t>
       </w:r>
-      <w:r>
-        <w:t>]+</w:t>
+      <w:proofErr w:type="spellEnd"/>
+      <w:r>
+        <w:t>(BWT(T),8)=1+3=4</w:t>
+      </w:r>
+      <w:r>
+        <w:br/>
+        <w:t>ep= C[A]+</w:t>
       </w:r>
       <w:proofErr w:type="spellStart"/>
       <w:r>
@@ -9733,68 +9701,11 @@
       </w:r>
       <w:proofErr w:type="spellEnd"/>
       <w:r>
-        <w:t>(BWT(T),</w:t>
-      </w:r>
-      <w:r>
-        <w:t>8</w:t>
-      </w:r>
-      <w:r>
-        <w:t>)=1+</w:t>
-      </w:r>
-      <w:r>
-        <w:t>3</w:t>
-      </w:r>
-      <w:r>
-        <w:t>=</w:t>
-      </w:r>
-      <w:r>
-        <w:t>4</w:t>
+        <w:t>(BWT(T),8+1)-1=1+4-1=4</w:t>
       </w:r>
       <w:r>
         <w:br/>
-        <w:t>ep= C[</w:t>
-      </w:r>
-      <w:r>
-        <w:t>A</w:t>
-      </w:r>
-      <w:r>
-        <w:t>]+</w:t>
-      </w:r>
-      <w:proofErr w:type="spellStart"/>
-      <w:r>
-        <w:t>rank</w:t>
-      </w:r>
-      <w:r>
-        <w:rPr>
-          <w:vertAlign w:val="subscript"/>
-        </w:rPr>
-        <w:t>A</w:t>
-      </w:r>
-      <w:proofErr w:type="spellEnd"/>
-      <w:r>
-        <w:t>(BWT(T),</w:t>
-      </w:r>
-      <w:r>
-        <w:t>8</w:t>
-      </w:r>
-      <w:r>
-        <w:t>+1)-1=1+</w:t>
-      </w:r>
-      <w:r>
-        <w:t>4</w:t>
-      </w:r>
-      <w:r>
-        <w:t>-1=</w:t>
-      </w:r>
-      <w:r>
-        <w:t>4</w:t>
-      </w:r>
-      <w:r>
-        <w:br/>
-        <w:t>AC</w:t>
-      </w:r>
-      <w:r>
-        <w:t xml:space="preserve">ACA se </w:t>
+        <w:t xml:space="preserve">ACACA se </w:t>
       </w:r>
       <w:proofErr w:type="spellStart"/>
       <w:r>
@@ -9802,38 +9713,23 @@
       </w:r>
       <w:proofErr w:type="spellEnd"/>
       <w:r>
-        <w:t xml:space="preserve"> u </w:t>
-      </w:r>
-      <w:r>
-        <w:t>4</w:t>
-      </w:r>
+        <w:t xml:space="preserve"> u 4. </w:t>
+      </w:r>
+      <w:proofErr w:type="spellStart"/>
+      <w:r>
+        <w:t>Retku</w:t>
+      </w:r>
+      <w:proofErr w:type="spellEnd"/>
       <w:r>
         <w:t xml:space="preserve">. </w:t>
       </w:r>
       <w:proofErr w:type="spellStart"/>
       <w:r>
-        <w:t>Retku</w:t>
-      </w:r>
-      <w:proofErr w:type="spellEnd"/>
-      <w:r>
-        <w:t xml:space="preserve">. </w:t>
-      </w:r>
-      <w:proofErr w:type="spellStart"/>
-      <w:r>
         <w:t>Provjeravamo</w:t>
       </w:r>
       <w:proofErr w:type="spellEnd"/>
       <w:r>
-        <w:t xml:space="preserve"> SA. </w:t>
-      </w:r>
-      <w:r>
-        <w:t>UZORKOVAN</w:t>
-      </w:r>
-      <w:r>
-        <w:t>!</w:t>
-      </w:r>
-      <w:r>
-        <w:t xml:space="preserve"> </w:t>
+        <w:t xml:space="preserve"> SA. UZORKOVAN! </w:t>
       </w:r>
       <w:proofErr w:type="spellStart"/>
       <w:r>
@@ -9995,6 +9891,7 @@
           <w:b/>
           <w:bCs/>
         </w:rPr>
+        <w:lastRenderedPageBreak/>
         <w:t>TC</w:t>
       </w:r>
       <w:r>
@@ -10122,7 +10019,6 @@
       </w:pPr>
       <w:proofErr w:type="spellStart"/>
       <w:r>
-        <w:lastRenderedPageBreak/>
         <w:t>Prelazimo</w:t>
       </w:r>
       <w:proofErr w:type="spellEnd"/>
@@ -10837,6 +10733,1582 @@
     </w:p>
     <w:p/>
     <w:p>
+      <w:pPr>
+        <w:jc w:val="center"/>
+        <w:rPr>
+          <w:sz w:val="28"/>
+          <w:szCs w:val="28"/>
+        </w:rPr>
+      </w:pPr>
+      <w:r>
+        <w:rPr>
+          <w:sz w:val="28"/>
+          <w:szCs w:val="28"/>
+        </w:rPr>
+        <w:t>OPTIMIZACIJA:</w:t>
+      </w:r>
+    </w:p>
+    <w:p>
+      <w:pPr>
+        <w:rPr>
+          <w:b/>
+          <w:bCs/>
+        </w:rPr>
+      </w:pPr>
+      <w:r>
+        <w:rPr>
+          <w:b/>
+          <w:bCs/>
+        </w:rPr>
+        <w:t>Early leaf node calculation</w:t>
+      </w:r>
+    </w:p>
+    <w:p>
+      <w:proofErr w:type="spellStart"/>
+      <w:r>
+        <w:t>Naime</w:t>
+      </w:r>
+      <w:proofErr w:type="spellEnd"/>
+      <w:r>
+        <w:t xml:space="preserve"> </w:t>
+      </w:r>
+      <w:proofErr w:type="spellStart"/>
+      <w:r>
+        <w:t>kada</w:t>
+      </w:r>
+      <w:proofErr w:type="spellEnd"/>
+      <w:r>
+        <w:t xml:space="preserve"> </w:t>
+      </w:r>
+      <w:proofErr w:type="spellStart"/>
+      <w:r>
+        <w:t>pretražujemo</w:t>
+      </w:r>
+      <w:proofErr w:type="spellEnd"/>
+      <w:r>
+        <w:t xml:space="preserve"> </w:t>
+      </w:r>
+      <w:proofErr w:type="spellStart"/>
+      <w:r>
+        <w:t>stablo</w:t>
+      </w:r>
+      <w:proofErr w:type="spellEnd"/>
+      <w:r>
+        <w:t xml:space="preserve">, D-1 </w:t>
+      </w:r>
+      <w:proofErr w:type="spellStart"/>
+      <w:r>
+        <w:t>razina</w:t>
+      </w:r>
+      <w:proofErr w:type="spellEnd"/>
+      <w:r>
+        <w:t xml:space="preserve"> </w:t>
+      </w:r>
+      <w:proofErr w:type="spellStart"/>
+      <w:r>
+        <w:t>uzima</w:t>
+      </w:r>
+      <w:proofErr w:type="spellEnd"/>
+      <w:r>
+        <w:t xml:space="preserve"> </w:t>
+      </w:r>
+      <w:proofErr w:type="spellStart"/>
+      <w:r>
+        <w:t>jako</w:t>
+      </w:r>
+      <w:proofErr w:type="spellEnd"/>
+      <w:r>
+        <w:t xml:space="preserve"> </w:t>
+      </w:r>
+      <w:proofErr w:type="spellStart"/>
+      <w:r>
+        <w:t>puno</w:t>
+      </w:r>
+      <w:proofErr w:type="spellEnd"/>
+      <w:r>
+        <w:t xml:space="preserve"> </w:t>
+      </w:r>
+      <w:proofErr w:type="spellStart"/>
+      <w:r>
+        <w:t>vremena</w:t>
+      </w:r>
+      <w:proofErr w:type="spellEnd"/>
+      <w:r>
+        <w:t xml:space="preserve">, </w:t>
+      </w:r>
+      <w:proofErr w:type="spellStart"/>
+      <w:r>
+        <w:t>broj</w:t>
+      </w:r>
+      <w:proofErr w:type="spellEnd"/>
+      <w:r>
+        <w:t xml:space="preserve"> rank </w:t>
+      </w:r>
+      <w:proofErr w:type="spellStart"/>
+      <w:r>
+        <w:t>operacija</w:t>
+      </w:r>
+      <w:proofErr w:type="spellEnd"/>
+      <w:r>
+        <w:t xml:space="preserve"> se </w:t>
+      </w:r>
+      <w:proofErr w:type="spellStart"/>
+      <w:r>
+        <w:t>povecava</w:t>
+      </w:r>
+      <w:proofErr w:type="spellEnd"/>
+      <w:r>
+        <w:t xml:space="preserve"> </w:t>
+      </w:r>
+      <w:proofErr w:type="spellStart"/>
+      <w:r>
+        <w:t>sa</w:t>
+      </w:r>
+      <w:proofErr w:type="spellEnd"/>
+      <w:r>
+        <w:t xml:space="preserve"> </w:t>
+      </w:r>
+      <w:proofErr w:type="spellStart"/>
+      <w:r>
+        <w:t>svakom</w:t>
+      </w:r>
+      <w:proofErr w:type="spellEnd"/>
+      <w:r>
+        <w:t xml:space="preserve"> </w:t>
+      </w:r>
+      <w:proofErr w:type="spellStart"/>
+      <w:r>
+        <w:t>razinom</w:t>
+      </w:r>
+      <w:proofErr w:type="spellEnd"/>
+      <w:r>
+        <w:t xml:space="preserve"> </w:t>
+      </w:r>
+      <w:proofErr w:type="spellStart"/>
+      <w:r>
+        <w:t>exponencijalno</w:t>
+      </w:r>
+      <w:proofErr w:type="spellEnd"/>
+      <w:r>
+        <w:t xml:space="preserve">, u </w:t>
+      </w:r>
+      <w:proofErr w:type="spellStart"/>
+      <w:r>
+        <w:t>svakoj</w:t>
+      </w:r>
+      <w:proofErr w:type="spellEnd"/>
+      <w:r>
+        <w:t xml:space="preserve"> </w:t>
+      </w:r>
+      <w:proofErr w:type="spellStart"/>
+      <w:r>
+        <w:t>razini</w:t>
+      </w:r>
+      <w:proofErr w:type="spellEnd"/>
+      <w:r>
+        <w:t xml:space="preserve"> se </w:t>
+      </w:r>
+      <w:proofErr w:type="spellStart"/>
+      <w:r>
+        <w:t>racuna</w:t>
+      </w:r>
+      <w:proofErr w:type="spellEnd"/>
+      <w:r>
+        <w:t xml:space="preserve"> 2x4</w:t>
+      </w:r>
+      <w:r>
+        <w:rPr>
+          <w:vertAlign w:val="superscript"/>
+        </w:rPr>
+        <w:t>i</w:t>
+      </w:r>
+      <w:r>
+        <w:t xml:space="preserve"> rank </w:t>
+      </w:r>
+      <w:proofErr w:type="spellStart"/>
+      <w:r>
+        <w:t>operacija</w:t>
+      </w:r>
+      <w:proofErr w:type="spellEnd"/>
+      <w:r>
+        <w:t xml:space="preserve">, </w:t>
+      </w:r>
+      <w:proofErr w:type="spellStart"/>
+      <w:r>
+        <w:t>gdje</w:t>
+      </w:r>
+      <w:proofErr w:type="spellEnd"/>
+      <w:r>
+        <w:t xml:space="preserve"> je </w:t>
+      </w:r>
+      <w:proofErr w:type="spellStart"/>
+      <w:r>
+        <w:t>i</w:t>
+      </w:r>
+      <w:proofErr w:type="spellEnd"/>
+      <w:r>
+        <w:t xml:space="preserve"> </w:t>
+      </w:r>
+      <w:proofErr w:type="spellStart"/>
+      <w:r>
+        <w:t>broj</w:t>
+      </w:r>
+      <w:proofErr w:type="spellEnd"/>
+      <w:r>
+        <w:t xml:space="preserve"> </w:t>
+      </w:r>
+      <w:proofErr w:type="spellStart"/>
+      <w:r>
+        <w:t>razine</w:t>
+      </w:r>
+      <w:proofErr w:type="spellEnd"/>
+      <w:r>
+        <w:t xml:space="preserve">, 2 </w:t>
+      </w:r>
+      <w:proofErr w:type="spellStart"/>
+      <w:r>
+        <w:t>zbog</w:t>
+      </w:r>
+      <w:proofErr w:type="spellEnd"/>
+      <w:r>
+        <w:t xml:space="preserve"> </w:t>
+      </w:r>
+      <w:proofErr w:type="spellStart"/>
+      <w:r>
+        <w:t>racunanja</w:t>
+      </w:r>
+      <w:proofErr w:type="spellEnd"/>
+      <w:r>
+        <w:t xml:space="preserve"> </w:t>
+      </w:r>
+      <w:proofErr w:type="spellStart"/>
+      <w:r>
+        <w:t>sp</w:t>
+      </w:r>
+      <w:proofErr w:type="spellEnd"/>
+      <w:r>
+        <w:t xml:space="preserve"> </w:t>
+      </w:r>
+      <w:proofErr w:type="spellStart"/>
+      <w:r>
+        <w:t>i</w:t>
+      </w:r>
+      <w:proofErr w:type="spellEnd"/>
+      <w:r>
+        <w:t xml:space="preserve"> ep  u </w:t>
+      </w:r>
+      <w:proofErr w:type="spellStart"/>
+      <w:r>
+        <w:t>svakom</w:t>
+      </w:r>
+      <w:proofErr w:type="spellEnd"/>
+      <w:r>
+        <w:t xml:space="preserve"> </w:t>
+      </w:r>
+      <w:proofErr w:type="spellStart"/>
+      <w:r>
+        <w:t>koraku</w:t>
+      </w:r>
+      <w:proofErr w:type="spellEnd"/>
+      <w:r>
+        <w:t xml:space="preserve"> </w:t>
+      </w:r>
+      <w:proofErr w:type="spellStart"/>
+      <w:r>
+        <w:t>te</w:t>
+      </w:r>
+      <w:proofErr w:type="spellEnd"/>
+      <w:r>
+        <w:t xml:space="preserve"> 4 za </w:t>
+      </w:r>
+      <w:proofErr w:type="spellStart"/>
+      <w:r>
+        <w:t>broj</w:t>
+      </w:r>
+      <w:proofErr w:type="spellEnd"/>
+      <w:r>
+        <w:t xml:space="preserve"> </w:t>
+      </w:r>
+      <w:proofErr w:type="spellStart"/>
+      <w:r>
+        <w:t>slova</w:t>
+      </w:r>
+      <w:proofErr w:type="spellEnd"/>
+      <w:r>
+        <w:t xml:space="preserve"> u </w:t>
+      </w:r>
+      <w:proofErr w:type="spellStart"/>
+      <w:r>
+        <w:t>abecedi</w:t>
+      </w:r>
+      <w:proofErr w:type="spellEnd"/>
+      <w:r>
+        <w:t>(</w:t>
+      </w:r>
+      <w:proofErr w:type="spellStart"/>
+      <w:r>
+        <w:t>a,c,g,t</w:t>
+      </w:r>
+      <w:proofErr w:type="spellEnd"/>
+      <w:r>
+        <w:t xml:space="preserve">). </w:t>
+      </w:r>
+      <w:proofErr w:type="spellStart"/>
+      <w:r>
+        <w:t>Kada</w:t>
+      </w:r>
+      <w:proofErr w:type="spellEnd"/>
+      <w:r>
+        <w:t xml:space="preserve"> </w:t>
+      </w:r>
+      <w:proofErr w:type="spellStart"/>
+      <w:r>
+        <w:t>imamo</w:t>
+      </w:r>
+      <w:proofErr w:type="spellEnd"/>
+      <w:r>
+        <w:t xml:space="preserve"> </w:t>
+      </w:r>
+      <w:proofErr w:type="spellStart"/>
+      <w:r>
+        <w:t>zadnji</w:t>
+      </w:r>
+      <w:proofErr w:type="spellEnd"/>
+      <w:r>
+        <w:t xml:space="preserve"> </w:t>
+      </w:r>
+      <w:proofErr w:type="spellStart"/>
+      <w:r>
+        <w:t>korak</w:t>
+      </w:r>
+      <w:proofErr w:type="spellEnd"/>
+      <w:r>
+        <w:t xml:space="preserve"> 2x4</w:t>
+      </w:r>
+      <w:r>
+        <w:rPr>
+          <w:vertAlign w:val="superscript"/>
+        </w:rPr>
+        <w:t>D-1</w:t>
+      </w:r>
+      <w:r>
+        <w:t xml:space="preserve">, </w:t>
+      </w:r>
+      <w:proofErr w:type="spellStart"/>
+      <w:r>
+        <w:t>broj</w:t>
+      </w:r>
+      <w:proofErr w:type="spellEnd"/>
+      <w:r>
+        <w:t xml:space="preserve"> </w:t>
+      </w:r>
+      <w:proofErr w:type="spellStart"/>
+      <w:r>
+        <w:t>izracuna</w:t>
+      </w:r>
+      <w:proofErr w:type="spellEnd"/>
+      <w:r>
+        <w:t xml:space="preserve"> je </w:t>
+      </w:r>
+      <w:proofErr w:type="spellStart"/>
+      <w:r>
+        <w:t>veci</w:t>
+      </w:r>
+      <w:proofErr w:type="spellEnd"/>
+      <w:r>
+        <w:t xml:space="preserve"> od </w:t>
+      </w:r>
+      <w:proofErr w:type="spellStart"/>
+      <w:r>
+        <w:t>zbroja</w:t>
+      </w:r>
+      <w:proofErr w:type="spellEnd"/>
+      <w:r>
+        <w:t xml:space="preserve"> </w:t>
+      </w:r>
+      <w:proofErr w:type="spellStart"/>
+      <w:r>
+        <w:t>svih</w:t>
+      </w:r>
+      <w:proofErr w:type="spellEnd"/>
+      <w:r>
+        <w:t xml:space="preserve"> </w:t>
+      </w:r>
+      <w:proofErr w:type="spellStart"/>
+      <w:r>
+        <w:t>prethodnih</w:t>
+      </w:r>
+      <w:proofErr w:type="spellEnd"/>
+      <w:r>
+        <w:t xml:space="preserve"> </w:t>
+      </w:r>
+      <w:proofErr w:type="spellStart"/>
+      <w:r>
+        <w:t>izracuna</w:t>
+      </w:r>
+      <w:proofErr w:type="spellEnd"/>
+      <w:r>
+        <w:t xml:space="preserve"> </w:t>
+      </w:r>
+      <w:proofErr w:type="spellStart"/>
+      <w:r>
+        <w:t>na</w:t>
+      </w:r>
+      <w:proofErr w:type="spellEnd"/>
+      <w:r>
+        <w:t xml:space="preserve"> </w:t>
+      </w:r>
+      <w:proofErr w:type="spellStart"/>
+      <w:r>
+        <w:t>pr</w:t>
+      </w:r>
+      <w:r>
+        <w:t>e</w:t>
+      </w:r>
+      <w:r>
+        <w:t>thodnim</w:t>
+      </w:r>
+      <w:proofErr w:type="spellEnd"/>
+      <w:r>
+        <w:t xml:space="preserve"> </w:t>
+      </w:r>
+      <w:proofErr w:type="spellStart"/>
+      <w:r>
+        <w:t>razinama</w:t>
+      </w:r>
+      <w:proofErr w:type="spellEnd"/>
+      <w:r>
+        <w:t xml:space="preserve">, </w:t>
+      </w:r>
+      <w:proofErr w:type="spellStart"/>
+      <w:r>
+        <w:t>stoga</w:t>
+      </w:r>
+      <w:proofErr w:type="spellEnd"/>
+      <w:r>
+        <w:t xml:space="preserve"> </w:t>
+      </w:r>
+      <w:proofErr w:type="spellStart"/>
+      <w:r>
+        <w:t>želimo</w:t>
+      </w:r>
+      <w:proofErr w:type="spellEnd"/>
+      <w:r>
+        <w:t xml:space="preserve"> to </w:t>
+      </w:r>
+      <w:proofErr w:type="spellStart"/>
+      <w:r>
+        <w:t>nekako</w:t>
+      </w:r>
+      <w:proofErr w:type="spellEnd"/>
+      <w:r>
+        <w:t xml:space="preserve"> </w:t>
+      </w:r>
+      <w:proofErr w:type="spellStart"/>
+      <w:r>
+        <w:t>rjesiti</w:t>
+      </w:r>
+      <w:proofErr w:type="spellEnd"/>
+      <w:r>
+        <w:t xml:space="preserve"> </w:t>
+      </w:r>
+      <w:proofErr w:type="spellStart"/>
+      <w:r>
+        <w:t>i</w:t>
+      </w:r>
+      <w:proofErr w:type="spellEnd"/>
+      <w:r>
+        <w:t xml:space="preserve"> </w:t>
+      </w:r>
+      <w:proofErr w:type="spellStart"/>
+      <w:r>
+        <w:t>zato</w:t>
+      </w:r>
+      <w:proofErr w:type="spellEnd"/>
+      <w:r>
+        <w:t xml:space="preserve"> je </w:t>
+      </w:r>
+      <w:proofErr w:type="spellStart"/>
+      <w:r>
+        <w:t>tu</w:t>
+      </w:r>
+      <w:proofErr w:type="spellEnd"/>
+      <w:r>
+        <w:t xml:space="preserve"> early leaf node calculation.</w:t>
+      </w:r>
+    </w:p>
+    <w:p>
+      <w:proofErr w:type="spellStart"/>
+      <w:r>
+        <w:t>Teorem</w:t>
+      </w:r>
+      <w:proofErr w:type="spellEnd"/>
+      <w:r>
+        <w:t xml:space="preserve"> 2 </w:t>
+      </w:r>
+      <w:proofErr w:type="spellStart"/>
+      <w:r>
+        <w:t>iz</w:t>
+      </w:r>
+      <w:proofErr w:type="spellEnd"/>
+      <w:r>
+        <w:t xml:space="preserve"> </w:t>
+      </w:r>
+      <w:proofErr w:type="spellStart"/>
+      <w:r>
+        <w:t>rada</w:t>
+      </w:r>
+      <w:proofErr w:type="spellEnd"/>
+      <w:r>
+        <w:t xml:space="preserve"> </w:t>
+      </w:r>
+      <w:proofErr w:type="spellStart"/>
+      <w:r>
+        <w:t>kaze</w:t>
+      </w:r>
+      <w:proofErr w:type="spellEnd"/>
+      <w:r>
+        <w:t>:</w:t>
+      </w:r>
+      <w:r>
+        <w:br/>
+      </w:r>
+      <w:proofErr w:type="spellStart"/>
+      <w:r>
+        <w:t>Ako</w:t>
+      </w:r>
+      <w:proofErr w:type="spellEnd"/>
+      <w:r>
+        <w:t xml:space="preserve"> </w:t>
+      </w:r>
+      <w:proofErr w:type="spellStart"/>
+      <w:r>
+        <w:t>imamo</w:t>
+      </w:r>
+      <w:proofErr w:type="spellEnd"/>
+      <w:r>
+        <w:t xml:space="preserve"> pattern P, </w:t>
+      </w:r>
+      <w:proofErr w:type="spellStart"/>
+      <w:r>
+        <w:t>npr</w:t>
+      </w:r>
+      <w:proofErr w:type="spellEnd"/>
+      <w:r>
+        <w:t xml:space="preserve"> P=ACA </w:t>
+      </w:r>
+      <w:proofErr w:type="spellStart"/>
+      <w:r>
+        <w:t>i</w:t>
+      </w:r>
+      <w:proofErr w:type="spellEnd"/>
+      <w:r>
+        <w:t xml:space="preserve"> </w:t>
+      </w:r>
+      <w:proofErr w:type="spellStart"/>
+      <w:r>
+        <w:t>ako</w:t>
+      </w:r>
+      <w:proofErr w:type="spellEnd"/>
+      <w:r>
+        <w:t xml:space="preserve"> za P[</w:t>
+      </w:r>
+      <w:proofErr w:type="spellStart"/>
+      <w:r>
+        <w:t>i</w:t>
+      </w:r>
+      <w:proofErr w:type="spellEnd"/>
+      <w:r>
+        <w:t xml:space="preserve">,|P|-1] </w:t>
+      </w:r>
+      <w:proofErr w:type="spellStart"/>
+      <w:r>
+        <w:t>vrijedi</w:t>
+      </w:r>
+      <w:proofErr w:type="spellEnd"/>
+      <w:r>
+        <w:t xml:space="preserve"> P[0,i-1]=T[SA[j] - </w:t>
+      </w:r>
+      <w:proofErr w:type="spellStart"/>
+      <w:r>
+        <w:t>i</w:t>
+      </w:r>
+      <w:proofErr w:type="spellEnd"/>
+      <w:r>
+        <w:t>,</w:t>
+      </w:r>
+      <w:r>
+        <w:t xml:space="preserve"> </w:t>
+      </w:r>
+      <w:r>
+        <w:t>SA[j] - 1], gd</w:t>
+      </w:r>
+      <w:proofErr w:type="spellStart"/>
+      <w:r>
+        <w:t>je</w:t>
+      </w:r>
+      <w:proofErr w:type="spellEnd"/>
+      <w:r>
+        <w:t xml:space="preserve"> je </w:t>
+      </w:r>
+      <w:proofErr w:type="spellStart"/>
+      <w:r>
+        <w:t>i</w:t>
+      </w:r>
+      <w:proofErr w:type="spellEnd"/>
+      <w:r>
+        <w:t xml:space="preserve">=1..D, a </w:t>
+      </w:r>
+      <w:proofErr w:type="spellStart"/>
+      <w:r>
+        <w:t>gdje</w:t>
+      </w:r>
+      <w:proofErr w:type="spellEnd"/>
+      <w:r>
+        <w:t xml:space="preserve"> je j </w:t>
+      </w:r>
+      <w:proofErr w:type="spellStart"/>
+      <w:r>
+        <w:t>iz</w:t>
+      </w:r>
+      <w:proofErr w:type="spellEnd"/>
+      <w:r>
+        <w:t xml:space="preserve"> </w:t>
+      </w:r>
+      <w:proofErr w:type="spellStart"/>
+      <w:r>
+        <w:t>intervala</w:t>
+      </w:r>
+      <w:proofErr w:type="spellEnd"/>
+      <w:r>
+        <w:t xml:space="preserve"> </w:t>
+      </w:r>
+      <w:proofErr w:type="spellStart"/>
+      <w:r>
+        <w:t>gdje</w:t>
+      </w:r>
+      <w:proofErr w:type="spellEnd"/>
+      <w:r>
+        <w:t xml:space="preserve"> se </w:t>
+      </w:r>
+      <w:proofErr w:type="spellStart"/>
+      <w:r>
+        <w:t>pojavljuje</w:t>
+      </w:r>
+      <w:proofErr w:type="spellEnd"/>
+      <w:r>
+        <w:t xml:space="preserve"> P[</w:t>
+      </w:r>
+      <w:proofErr w:type="spellStart"/>
+      <w:r>
+        <w:t>i</w:t>
+      </w:r>
+      <w:proofErr w:type="spellEnd"/>
+      <w:r>
+        <w:t>,|P|-1]</w:t>
+      </w:r>
+      <w:r>
+        <w:t>, .</w:t>
+      </w:r>
+      <w:proofErr w:type="spellStart"/>
+      <w:r>
+        <w:t>tj</w:t>
+      </w:r>
+      <w:proofErr w:type="spellEnd"/>
+      <w:r>
+        <w:t xml:space="preserve"> [</w:t>
+      </w:r>
+      <w:proofErr w:type="spellStart"/>
+      <w:r>
+        <w:t>sp</w:t>
+      </w:r>
+      <w:r>
+        <w:rPr>
+          <w:vertAlign w:val="subscript"/>
+        </w:rPr>
+        <w:t>i</w:t>
+      </w:r>
+      <w:r>
+        <w:t>,ep</w:t>
+      </w:r>
+      <w:r>
+        <w:rPr>
+          <w:vertAlign w:val="subscript"/>
+        </w:rPr>
+        <w:t>i</w:t>
+      </w:r>
+      <w:proofErr w:type="spellEnd"/>
+      <w:r>
+        <w:t>]</w:t>
+      </w:r>
+      <w:r>
+        <w:t xml:space="preserve">, da </w:t>
+      </w:r>
+      <w:proofErr w:type="spellStart"/>
+      <w:r>
+        <w:t>vrijedi</w:t>
+      </w:r>
+      <w:proofErr w:type="spellEnd"/>
+      <w:r>
+        <w:t xml:space="preserve"> SA[k]=SA[j]-</w:t>
+      </w:r>
+      <w:proofErr w:type="spellStart"/>
+      <w:r>
+        <w:t>i</w:t>
+      </w:r>
+      <w:proofErr w:type="spellEnd"/>
+      <w:r>
+        <w:t xml:space="preserve"> gd</w:t>
+      </w:r>
+      <w:proofErr w:type="spellStart"/>
+      <w:r>
+        <w:t>je</w:t>
+      </w:r>
+      <w:proofErr w:type="spellEnd"/>
+      <w:r>
+        <w:t xml:space="preserve"> je k </w:t>
+      </w:r>
+      <w:proofErr w:type="spellStart"/>
+      <w:r>
+        <w:t>iz</w:t>
+      </w:r>
+      <w:proofErr w:type="spellEnd"/>
+      <w:r>
+        <w:t xml:space="preserve"> </w:t>
+      </w:r>
+      <w:proofErr w:type="spellStart"/>
+      <w:r>
+        <w:t>intervala</w:t>
+      </w:r>
+      <w:proofErr w:type="spellEnd"/>
+      <w:r>
+        <w:t xml:space="preserve"> u </w:t>
+      </w:r>
+      <w:proofErr w:type="spellStart"/>
+      <w:r>
+        <w:t>kojem</w:t>
+      </w:r>
+      <w:proofErr w:type="spellEnd"/>
+      <w:r>
+        <w:t xml:space="preserve"> se </w:t>
+      </w:r>
+      <w:proofErr w:type="spellStart"/>
+      <w:r>
+        <w:t>pojavljuje</w:t>
+      </w:r>
+      <w:proofErr w:type="spellEnd"/>
+      <w:r>
+        <w:t xml:space="preserve"> </w:t>
+      </w:r>
+      <w:proofErr w:type="spellStart"/>
+      <w:r>
+        <w:t>nas</w:t>
+      </w:r>
+      <w:proofErr w:type="spellEnd"/>
+      <w:r>
+        <w:t xml:space="preserve"> P. </w:t>
+      </w:r>
+      <w:proofErr w:type="spellStart"/>
+      <w:r>
+        <w:t>Ako</w:t>
+      </w:r>
+      <w:proofErr w:type="spellEnd"/>
+      <w:r>
+        <w:t xml:space="preserve"> to </w:t>
+      </w:r>
+      <w:proofErr w:type="spellStart"/>
+      <w:r>
+        <w:t>podredimo</w:t>
+      </w:r>
+      <w:proofErr w:type="spellEnd"/>
+      <w:r>
+        <w:t xml:space="preserve"> </w:t>
+      </w:r>
+      <w:proofErr w:type="spellStart"/>
+      <w:r>
+        <w:t>nasoj</w:t>
+      </w:r>
+      <w:proofErr w:type="spellEnd"/>
+      <w:r>
+        <w:t xml:space="preserve"> </w:t>
+      </w:r>
+      <w:proofErr w:type="spellStart"/>
+      <w:r>
+        <w:t>zadnjoj</w:t>
+      </w:r>
+      <w:proofErr w:type="spellEnd"/>
+      <w:r>
+        <w:t xml:space="preserve"> </w:t>
+      </w:r>
+      <w:proofErr w:type="spellStart"/>
+      <w:r>
+        <w:t>razini</w:t>
+      </w:r>
+      <w:proofErr w:type="spellEnd"/>
+      <w:r>
+        <w:t xml:space="preserve"> D-1 </w:t>
+      </w:r>
+      <w:proofErr w:type="spellStart"/>
+      <w:r>
+        <w:t>dobit</w:t>
+      </w:r>
+      <w:proofErr w:type="spellEnd"/>
+      <w:r>
+        <w:t xml:space="preserve"> </w:t>
+      </w:r>
+      <w:proofErr w:type="spellStart"/>
+      <w:r>
+        <w:t>cemo</w:t>
+      </w:r>
+      <w:proofErr w:type="spellEnd"/>
+      <w:r>
+        <w:t xml:space="preserve"> da </w:t>
+      </w:r>
+      <w:proofErr w:type="spellStart"/>
+      <w:r>
+        <w:t>vrijedi</w:t>
+      </w:r>
+      <w:proofErr w:type="spellEnd"/>
+      <w:r>
+        <w:t>:</w:t>
+      </w:r>
+    </w:p>
+    <w:p>
+      <w:proofErr w:type="spellStart"/>
+      <w:r>
+        <w:t>I</w:t>
+      </w:r>
+      <w:r>
+        <w:t>zracunamo</w:t>
+      </w:r>
+      <w:proofErr w:type="spellEnd"/>
+      <w:r>
+        <w:t xml:space="preserve"> </w:t>
+      </w:r>
+      <w:r>
+        <w:t xml:space="preserve">za </w:t>
+      </w:r>
+      <w:r>
+        <w:t>P[1,|P|-1] (</w:t>
+      </w:r>
+      <w:proofErr w:type="spellStart"/>
+      <w:r>
+        <w:t>skuži</w:t>
+      </w:r>
+      <w:proofErr w:type="spellEnd"/>
+      <w:r>
+        <w:t xml:space="preserve"> da je </w:t>
+      </w:r>
+      <w:proofErr w:type="spellStart"/>
+      <w:r>
+        <w:t>i</w:t>
+      </w:r>
+      <w:proofErr w:type="spellEnd"/>
+      <w:r>
+        <w:t>=1)</w:t>
+      </w:r>
+      <w:r>
+        <w:t xml:space="preserve"> da je </w:t>
+      </w:r>
+      <w:proofErr w:type="spellStart"/>
+      <w:r>
+        <w:t>iz</w:t>
+      </w:r>
+      <w:proofErr w:type="spellEnd"/>
+      <w:r>
+        <w:t xml:space="preserve"> </w:t>
+      </w:r>
+      <w:proofErr w:type="spellStart"/>
+      <w:r>
+        <w:t>intervala</w:t>
+      </w:r>
+      <w:proofErr w:type="spellEnd"/>
+      <w:r>
+        <w:t xml:space="preserve"> [sp</w:t>
+      </w:r>
+      <w:r>
+        <w:rPr>
+          <w:vertAlign w:val="subscript"/>
+        </w:rPr>
+        <w:t>1</w:t>
+      </w:r>
+      <w:r>
+        <w:t>,ep</w:t>
+      </w:r>
+      <w:r>
+        <w:rPr>
+          <w:vertAlign w:val="subscript"/>
+        </w:rPr>
+        <w:t>1</w:t>
+      </w:r>
+      <w:r>
+        <w:t xml:space="preserve">], </w:t>
+      </w:r>
+      <w:proofErr w:type="spellStart"/>
+      <w:r>
+        <w:t>ako</w:t>
+      </w:r>
+      <w:proofErr w:type="spellEnd"/>
+      <w:r>
+        <w:t xml:space="preserve"> </w:t>
+      </w:r>
+      <w:r>
+        <w:t>VRIJEDI</w:t>
+      </w:r>
+      <w:r>
+        <w:br/>
+      </w:r>
+      <w:r>
+        <w:t>T[SA[j]-1,SA[j]-1]</w:t>
+      </w:r>
+      <w:r>
+        <w:t>=</w:t>
+      </w:r>
+      <w:r>
+        <w:rPr>
+          <w:highlight w:val="yellow"/>
+        </w:rPr>
+        <w:t>T[SA[j]-1]</w:t>
+      </w:r>
+      <w:r>
+        <w:t xml:space="preserve"> == P[0,1-1]=</w:t>
+      </w:r>
+      <w:r>
+        <w:rPr>
+          <w:highlight w:val="yellow"/>
+        </w:rPr>
+        <w:t>P[0]</w:t>
+      </w:r>
+      <w:r>
+        <w:t xml:space="preserve"> </w:t>
+      </w:r>
+      <w:proofErr w:type="spellStart"/>
+      <w:r>
+        <w:t>i</w:t>
+      </w:r>
+      <w:proofErr w:type="spellEnd"/>
+      <w:r>
+        <w:t xml:space="preserve"> </w:t>
+      </w:r>
+      <w:proofErr w:type="spellStart"/>
+      <w:r>
+        <w:t>ako</w:t>
+      </w:r>
+      <w:proofErr w:type="spellEnd"/>
+      <w:r>
+        <w:t xml:space="preserve"> je </w:t>
+      </w:r>
+      <w:proofErr w:type="spellStart"/>
+      <w:r>
+        <w:t>neki</w:t>
+      </w:r>
+      <w:proofErr w:type="spellEnd"/>
+      <w:r>
+        <w:t xml:space="preserve"> od </w:t>
+      </w:r>
+      <w:proofErr w:type="spellStart"/>
+      <w:r>
+        <w:t>elemenata</w:t>
+      </w:r>
+      <w:proofErr w:type="spellEnd"/>
+      <w:r>
+        <w:t xml:space="preserve"> </w:t>
+      </w:r>
+      <w:proofErr w:type="spellStart"/>
+      <w:r>
+        <w:t>iz</w:t>
+      </w:r>
+      <w:proofErr w:type="spellEnd"/>
+      <w:r>
+        <w:t xml:space="preserve"> </w:t>
+      </w:r>
+      <w:proofErr w:type="spellStart"/>
+      <w:r>
+        <w:t>intervala</w:t>
+      </w:r>
+      <w:proofErr w:type="spellEnd"/>
+      <w:r>
+        <w:t xml:space="preserve"> [sp</w:t>
+      </w:r>
+      <w:r>
+        <w:rPr>
+          <w:vertAlign w:val="subscript"/>
+        </w:rPr>
+        <w:t>1</w:t>
+      </w:r>
+      <w:r>
+        <w:t>,ep</w:t>
+      </w:r>
+      <w:r>
+        <w:rPr>
+          <w:vertAlign w:val="subscript"/>
+        </w:rPr>
+        <w:t>1</w:t>
+      </w:r>
+      <w:r>
+        <w:t xml:space="preserve">] </w:t>
+      </w:r>
+      <w:proofErr w:type="spellStart"/>
+      <w:r>
+        <w:t>uzorkovan</w:t>
+      </w:r>
+      <w:proofErr w:type="spellEnd"/>
+      <w:r>
+        <w:t xml:space="preserve">, u R </w:t>
+      </w:r>
+      <w:proofErr w:type="spellStart"/>
+      <w:r>
+        <w:t>dodajemo</w:t>
+      </w:r>
+      <w:proofErr w:type="spellEnd"/>
+      <w:r>
+        <w:t xml:space="preserve"> S[j]+</w:t>
+      </w:r>
+      <w:proofErr w:type="spellStart"/>
+      <w:r>
+        <w:t>i</w:t>
+      </w:r>
+      <w:proofErr w:type="spellEnd"/>
+      <w:r>
+        <w:t xml:space="preserve"> = S[j]+1.</w:t>
+      </w:r>
+    </w:p>
+    <w:p/>
+    <w:p>
+      <w:proofErr w:type="spellStart"/>
+      <w:r>
+        <w:t>Npr</w:t>
+      </w:r>
+      <w:proofErr w:type="spellEnd"/>
+      <w:r>
+        <w:t>. P=ACA</w:t>
+      </w:r>
+      <w:r>
+        <w:br/>
+        <w:t xml:space="preserve">P[1,|P|-1]=CA, </w:t>
+      </w:r>
+      <w:proofErr w:type="spellStart"/>
+      <w:r>
+        <w:t>tražim</w:t>
+      </w:r>
+      <w:proofErr w:type="spellEnd"/>
+      <w:r>
+        <w:t xml:space="preserve"> </w:t>
+      </w:r>
+      <w:proofErr w:type="spellStart"/>
+      <w:r>
+        <w:t>preko</w:t>
+      </w:r>
+      <w:proofErr w:type="spellEnd"/>
+      <w:r>
+        <w:t xml:space="preserve"> count </w:t>
+      </w:r>
+      <w:proofErr w:type="spellStart"/>
+      <w:r>
+        <w:t>metode</w:t>
+      </w:r>
+      <w:proofErr w:type="spellEnd"/>
+      <w:r>
+        <w:t xml:space="preserve"> interval </w:t>
+      </w:r>
+      <w:proofErr w:type="spellStart"/>
+      <w:r>
+        <w:t>pojave</w:t>
+      </w:r>
+      <w:proofErr w:type="spellEnd"/>
+      <w:r>
+        <w:t xml:space="preserve"> CA …</w:t>
+      </w:r>
+      <w:proofErr w:type="spellStart"/>
+      <w:r>
+        <w:t>izracun</w:t>
+      </w:r>
+      <w:proofErr w:type="spellEnd"/>
+      <w:r>
+        <w:t xml:space="preserve">… </w:t>
+      </w:r>
+      <w:proofErr w:type="spellStart"/>
+      <w:r>
+        <w:t>dobijamo</w:t>
+      </w:r>
+      <w:proofErr w:type="spellEnd"/>
+      <w:r>
+        <w:t xml:space="preserve"> da je interval [sp</w:t>
+      </w:r>
+      <w:r>
+        <w:rPr>
+          <w:vertAlign w:val="subscript"/>
+        </w:rPr>
+        <w:t>1</w:t>
+      </w:r>
+      <w:r>
+        <w:t>,ep</w:t>
+      </w:r>
+      <w:r>
+        <w:rPr>
+          <w:vertAlign w:val="subscript"/>
+        </w:rPr>
+        <w:t>1</w:t>
+      </w:r>
+      <w:r>
+        <w:t>]=[7,8]</w:t>
+      </w:r>
+      <w:r>
+        <w:t>, T=ACACATAACA$ (</w:t>
+      </w:r>
+      <w:proofErr w:type="spellStart"/>
+      <w:r>
+        <w:t>podsjetnik</w:t>
+      </w:r>
+      <w:proofErr w:type="spellEnd"/>
+      <w:r>
+        <w:t xml:space="preserve">! </w:t>
+      </w:r>
+      <w:proofErr w:type="spellStart"/>
+      <w:r>
+        <w:t>originalni</w:t>
+      </w:r>
+      <w:proofErr w:type="spellEnd"/>
+      <w:r>
+        <w:t xml:space="preserve"> </w:t>
+      </w:r>
+      <w:proofErr w:type="spellStart"/>
+      <w:r>
+        <w:t>niz</w:t>
+      </w:r>
+      <w:proofErr w:type="spellEnd"/>
+      <w:r>
+        <w:t>)</w:t>
+      </w:r>
+    </w:p>
+    <w:p>
+      <w:r>
+        <w:t>Idem za j=7</w:t>
+      </w:r>
+      <w:r>
+        <w:br/>
+      </w:r>
+      <w:proofErr w:type="spellStart"/>
+      <w:r>
+        <w:t>Prvo</w:t>
+      </w:r>
+      <w:proofErr w:type="spellEnd"/>
+      <w:r>
+        <w:t xml:space="preserve"> </w:t>
+      </w:r>
+      <w:proofErr w:type="spellStart"/>
+      <w:r>
+        <w:t>pogledam</w:t>
+      </w:r>
+      <w:proofErr w:type="spellEnd"/>
+      <w:r>
+        <w:t xml:space="preserve"> </w:t>
+      </w:r>
+      <w:proofErr w:type="spellStart"/>
+      <w:r>
+        <w:t>vrijedi</w:t>
+      </w:r>
+      <w:proofErr w:type="spellEnd"/>
+      <w:r>
+        <w:t xml:space="preserve"> li </w:t>
+      </w:r>
+      <w:r>
+        <w:sym w:font="Wingdings" w:char="F0E0"/>
+      </w:r>
+      <w:r>
+        <w:t>T[SA[7]-1]=P[0]</w:t>
+      </w:r>
+      <w:r>
+        <w:sym w:font="Wingdings" w:char="F0E0"/>
+      </w:r>
+      <w:r>
+        <w:t xml:space="preserve"> T[8-1]=P[0] </w:t>
+      </w:r>
+      <w:r>
+        <w:sym w:font="Wingdings" w:char="F0E0"/>
+      </w:r>
+      <w:r>
+        <w:t xml:space="preserve"> A=A </w:t>
+      </w:r>
+      <w:r>
+        <w:sym w:font="Wingdings" w:char="F0E0"/>
+      </w:r>
+      <w:r>
+        <w:t xml:space="preserve"> VRIJEDI!! </w:t>
+      </w:r>
+      <w:proofErr w:type="spellStart"/>
+      <w:r>
+        <w:t>Zatim</w:t>
+      </w:r>
+      <w:proofErr w:type="spellEnd"/>
+      <w:r>
+        <w:t xml:space="preserve"> </w:t>
+      </w:r>
+      <w:proofErr w:type="spellStart"/>
+      <w:r>
+        <w:t>pogledam</w:t>
+      </w:r>
+      <w:proofErr w:type="spellEnd"/>
+      <w:r>
+        <w:t xml:space="preserve"> da li je SA[7] </w:t>
+      </w:r>
+      <w:proofErr w:type="spellStart"/>
+      <w:r>
+        <w:t>uzorkovan</w:t>
+      </w:r>
+      <w:proofErr w:type="spellEnd"/>
+      <w:r>
+        <w:t xml:space="preserve">. UZORKOVAN! </w:t>
+      </w:r>
+      <w:proofErr w:type="spellStart"/>
+      <w:r>
+        <w:t>Dodajem</w:t>
+      </w:r>
+      <w:proofErr w:type="spellEnd"/>
+      <w:r>
+        <w:t xml:space="preserve"> u R -&gt; SA[7]-1=8-1=7</w:t>
+      </w:r>
+    </w:p>
+    <w:p>
+      <w:r>
+        <w:t>Idem za j=8</w:t>
+      </w:r>
+      <w:r>
+        <w:br/>
+      </w:r>
+      <w:proofErr w:type="spellStart"/>
+      <w:r>
+        <w:t>Vrijedi</w:t>
+      </w:r>
+      <w:proofErr w:type="spellEnd"/>
+      <w:r>
+        <w:t xml:space="preserve"> li </w:t>
+      </w:r>
+      <w:r>
+        <w:t>T[SA[</w:t>
+      </w:r>
+      <w:r>
+        <w:t>8</w:t>
+      </w:r>
+      <w:r>
+        <w:t>]-1]=P[0]</w:t>
+      </w:r>
+      <w:r>
+        <w:sym w:font="Wingdings" w:char="F0E0"/>
+      </w:r>
+      <w:r>
+        <w:t xml:space="preserve"> T[</w:t>
+      </w:r>
+      <w:r>
+        <w:t>1</w:t>
+      </w:r>
+      <w:r>
+        <w:t xml:space="preserve">-1]=P[0] </w:t>
+      </w:r>
+      <w:r>
+        <w:sym w:font="Wingdings" w:char="F0E0"/>
+      </w:r>
+      <w:r>
+        <w:t xml:space="preserve"> A=A </w:t>
+      </w:r>
+      <w:r>
+        <w:sym w:font="Wingdings" w:char="F0E0"/>
+      </w:r>
+      <w:r>
+        <w:t xml:space="preserve"> VRIJEDI!! </w:t>
+      </w:r>
+      <w:proofErr w:type="spellStart"/>
+      <w:r>
+        <w:t>Zatim</w:t>
+      </w:r>
+      <w:proofErr w:type="spellEnd"/>
+      <w:r>
+        <w:t xml:space="preserve"> </w:t>
+      </w:r>
+      <w:proofErr w:type="spellStart"/>
+      <w:r>
+        <w:t>pogledam</w:t>
+      </w:r>
+      <w:proofErr w:type="spellEnd"/>
+      <w:r>
+        <w:t xml:space="preserve"> </w:t>
+      </w:r>
+      <w:proofErr w:type="spellStart"/>
+      <w:r>
+        <w:t>je</w:t>
+      </w:r>
+      <w:proofErr w:type="spellEnd"/>
+      <w:r>
+        <w:t xml:space="preserve"> li SA[8] </w:t>
+      </w:r>
+      <w:proofErr w:type="spellStart"/>
+      <w:r>
+        <w:t>uzorkovan</w:t>
+      </w:r>
+      <w:proofErr w:type="spellEnd"/>
+      <w:r>
+        <w:t>. NIJE u</w:t>
+      </w:r>
+      <w:proofErr w:type="spellStart"/>
+      <w:r>
+        <w:t>zorkovan</w:t>
+      </w:r>
+      <w:proofErr w:type="spellEnd"/>
+      <w:r>
+        <w:t>!</w:t>
+      </w:r>
+    </w:p>
+    <w:p>
+      <w:proofErr w:type="spellStart"/>
+      <w:r>
+        <w:t>Kraj</w:t>
+      </w:r>
+      <w:proofErr w:type="spellEnd"/>
+      <w:r>
+        <w:t>!</w:t>
+      </w:r>
+    </w:p>
+    <w:p/>
+    <w:p>
+      <w:proofErr w:type="spellStart"/>
+      <w:r>
+        <w:rPr>
+          <w:b/>
+          <w:bCs/>
+        </w:rPr>
+        <w:t>Drugi</w:t>
+      </w:r>
+      <w:proofErr w:type="spellEnd"/>
+      <w:r>
+        <w:rPr>
+          <w:b/>
+          <w:bCs/>
+        </w:rPr>
+        <w:t xml:space="preserve"> tip</w:t>
+      </w:r>
+      <w:r>
+        <w:t xml:space="preserve"> </w:t>
+      </w:r>
+      <w:proofErr w:type="spellStart"/>
+      <w:r>
+        <w:t>optimizacije</w:t>
+      </w:r>
+      <w:proofErr w:type="spellEnd"/>
+      <w:r>
+        <w:t xml:space="preserve"> je da </w:t>
+      </w:r>
+      <w:proofErr w:type="spellStart"/>
+      <w:r>
+        <w:t>imamo</w:t>
+      </w:r>
+      <w:proofErr w:type="spellEnd"/>
+      <w:r>
+        <w:t xml:space="preserve"> </w:t>
+      </w:r>
+      <w:proofErr w:type="spellStart"/>
+      <w:r>
+        <w:t>neki</w:t>
+      </w:r>
+      <w:proofErr w:type="spellEnd"/>
+      <w:r>
+        <w:t xml:space="preserve"> threshold </w:t>
+      </w:r>
+      <w:proofErr w:type="spellStart"/>
+      <w:r>
+        <w:t>i</w:t>
+      </w:r>
+      <w:proofErr w:type="spellEnd"/>
+      <w:r>
+        <w:t xml:space="preserve"> </w:t>
+      </w:r>
+      <w:proofErr w:type="spellStart"/>
+      <w:r>
+        <w:t>ako</w:t>
+      </w:r>
+      <w:proofErr w:type="spellEnd"/>
+      <w:r>
+        <w:t xml:space="preserve"> je </w:t>
+      </w:r>
+      <w:proofErr w:type="spellStart"/>
+      <w:r>
+        <w:t>nas</w:t>
+      </w:r>
+      <w:proofErr w:type="spellEnd"/>
+      <w:r>
+        <w:t xml:space="preserve"> interval </w:t>
+      </w:r>
+      <w:proofErr w:type="spellStart"/>
+      <w:r>
+        <w:t>dobiven</w:t>
+      </w:r>
+      <w:proofErr w:type="spellEnd"/>
+      <w:r>
+        <w:t xml:space="preserve"> </w:t>
+      </w:r>
+      <w:proofErr w:type="spellStart"/>
+      <w:r>
+        <w:t>iz</w:t>
+      </w:r>
+      <w:proofErr w:type="spellEnd"/>
+      <w:r>
+        <w:t xml:space="preserve"> count(P) </w:t>
+      </w:r>
+      <w:r>
+        <w:t>(</w:t>
+      </w:r>
+      <w:r>
+        <w:t>ep-sp+1</w:t>
+      </w:r>
+      <w:r>
+        <w:t>)</w:t>
+      </w:r>
+      <w:r>
+        <w:t xml:space="preserve"> m</w:t>
+      </w:r>
+      <w:proofErr w:type="spellStart"/>
+      <w:r>
+        <w:t>anii</w:t>
+      </w:r>
+      <w:proofErr w:type="spellEnd"/>
+      <w:r>
+        <w:t xml:space="preserve"> </w:t>
+      </w:r>
+      <w:proofErr w:type="spellStart"/>
+      <w:r>
+        <w:t>od</w:t>
+      </w:r>
+      <w:proofErr w:type="spellEnd"/>
+      <w:r>
+        <w:t xml:space="preserve"> </w:t>
+      </w:r>
+      <w:proofErr w:type="spellStart"/>
+      <w:r>
+        <w:t>zadanog</w:t>
+      </w:r>
+      <w:proofErr w:type="spellEnd"/>
+      <w:r>
+        <w:t xml:space="preserve"> threshold-a </w:t>
+      </w:r>
+      <w:proofErr w:type="spellStart"/>
+      <w:r>
+        <w:t>onda</w:t>
+      </w:r>
+      <w:proofErr w:type="spellEnd"/>
+      <w:r>
+        <w:t xml:space="preserve"> </w:t>
+      </w:r>
+      <w:proofErr w:type="spellStart"/>
+      <w:r>
+        <w:t>racunamo</w:t>
+      </w:r>
+      <w:proofErr w:type="spellEnd"/>
+      <w:r>
+        <w:t xml:space="preserve"> </w:t>
+      </w:r>
+      <w:proofErr w:type="spellStart"/>
+      <w:r>
+        <w:t>lokacije</w:t>
+      </w:r>
+      <w:proofErr w:type="spellEnd"/>
+      <w:r>
+        <w:t xml:space="preserve"> </w:t>
+      </w:r>
+      <w:proofErr w:type="spellStart"/>
+      <w:r>
+        <w:t>preko</w:t>
+      </w:r>
+      <w:proofErr w:type="spellEnd"/>
+      <w:r>
+        <w:t xml:space="preserve"> </w:t>
+      </w:r>
+      <w:proofErr w:type="spellStart"/>
+      <w:r>
+        <w:t>Algorthm</w:t>
+      </w:r>
+      <w:proofErr w:type="spellEnd"/>
+      <w:r>
+        <w:t xml:space="preserve"> 2 (</w:t>
+      </w:r>
+      <w:proofErr w:type="spellStart"/>
+      <w:r>
+        <w:t>stari</w:t>
+      </w:r>
+      <w:proofErr w:type="spellEnd"/>
+      <w:r>
+        <w:t xml:space="preserve"> locate) </w:t>
+      </w:r>
+      <w:proofErr w:type="spellStart"/>
+      <w:r>
+        <w:t>iz</w:t>
+      </w:r>
+      <w:proofErr w:type="spellEnd"/>
+      <w:r>
+        <w:t xml:space="preserve"> </w:t>
+      </w:r>
+      <w:proofErr w:type="spellStart"/>
+      <w:r>
+        <w:t>rada</w:t>
+      </w:r>
+      <w:proofErr w:type="spellEnd"/>
+      <w:r>
+        <w:t xml:space="preserve">, </w:t>
+      </w:r>
+      <w:proofErr w:type="spellStart"/>
+      <w:r>
+        <w:t>inace</w:t>
+      </w:r>
+      <w:proofErr w:type="spellEnd"/>
+      <w:r>
+        <w:t xml:space="preserve"> </w:t>
+      </w:r>
+      <w:proofErr w:type="spellStart"/>
+      <w:r>
+        <w:t>ako</w:t>
+      </w:r>
+      <w:proofErr w:type="spellEnd"/>
+      <w:r>
+        <w:t xml:space="preserve"> je </w:t>
+      </w:r>
+      <w:proofErr w:type="spellStart"/>
+      <w:r>
+        <w:t>veci</w:t>
+      </w:r>
+      <w:proofErr w:type="spellEnd"/>
+      <w:r>
+        <w:t xml:space="preserve"> </w:t>
+      </w:r>
+      <w:proofErr w:type="spellStart"/>
+      <w:r>
+        <w:t>onda</w:t>
+      </w:r>
+      <w:proofErr w:type="spellEnd"/>
+      <w:r>
+        <w:t xml:space="preserve"> </w:t>
+      </w:r>
+      <w:proofErr w:type="spellStart"/>
+      <w:r>
+        <w:t>racunamo</w:t>
+      </w:r>
+      <w:proofErr w:type="spellEnd"/>
+      <w:r>
+        <w:t xml:space="preserve"> locate </w:t>
+      </w:r>
+      <w:proofErr w:type="spellStart"/>
+      <w:r>
+        <w:t>preko</w:t>
+      </w:r>
+      <w:proofErr w:type="spellEnd"/>
+      <w:r>
+        <w:t xml:space="preserve"> </w:t>
+      </w:r>
+      <w:proofErr w:type="spellStart"/>
+      <w:r>
+        <w:t>FMtree</w:t>
+      </w:r>
+      <w:proofErr w:type="spellEnd"/>
+      <w:r>
+        <w:t>.</w:t>
+      </w:r>
       <w:bookmarkStart w:id="0" w:name="_GoBack"/>
       <w:bookmarkEnd w:id="0"/>
     </w:p>

</xml_diff>